<commit_message>
dissertation writeup 1 third complete
</commit_message>
<xml_diff>
--- a/Documents/ACO write-up.docx
+++ b/Documents/ACO write-up.docx
@@ -60,7 +60,6 @@
       <w:r>
         <w:t xml:space="preserve">other insects in the colony, including the insect that produced them. This special type of communication found in these species was termed </w:t>
       </w:r>
-      <w:proofErr w:type="spellStart"/>
       <w:r>
         <w:rPr>
           <w:i/>
@@ -68,7 +67,6 @@
         </w:rPr>
         <w:t>stigmergy</w:t>
       </w:r>
-      <w:proofErr w:type="spellEnd"/>
       <w:r>
         <w:t xml:space="preserve"> </w:t>
       </w:r>
@@ -124,15 +122,7 @@
         </w:numPr>
       </w:pPr>
       <w:r>
-        <w:t xml:space="preserve">The </w:t>
-      </w:r>
-      <w:proofErr w:type="spellStart"/>
-      <w:r>
-        <w:t>stigmergic</w:t>
-      </w:r>
-      <w:proofErr w:type="spellEnd"/>
-      <w:r>
-        <w:t xml:space="preserve"> information created is local (i.e., can only be accessed when in the </w:t>
+        <w:t xml:space="preserve">The stigmergic information created is local (i.e., can only be accessed when in the </w:t>
       </w:r>
       <w:r>
         <w:t>vicinity</w:t>
@@ -146,15 +136,7 @@
         <w:t>Since then</w:t>
       </w:r>
       <w:r>
-        <w:t xml:space="preserve">, </w:t>
-      </w:r>
-      <w:proofErr w:type="spellStart"/>
-      <w:r>
-        <w:t>stigmergy</w:t>
-      </w:r>
-      <w:proofErr w:type="spellEnd"/>
-      <w:r>
-        <w:t xml:space="preserve"> has been observed in many other species including ant colonies. In ant species, as the members travel in search of</w:t>
+        <w:t>, stigmergy has been observed in many other species including ant colonies. In ant species, as the members travel in search of</w:t>
       </w:r>
       <w:r>
         <w:t>,</w:t>
@@ -256,15 +238,7 @@
         <w:t xml:space="preserve"> be easily quantified”.</w:t>
       </w:r>
       <w:r>
-        <w:t xml:space="preserve"> They noted that the ant’s </w:t>
-      </w:r>
-      <w:proofErr w:type="spellStart"/>
-      <w:r>
-        <w:t>stigmergic</w:t>
-      </w:r>
-      <w:proofErr w:type="spellEnd"/>
-      <w:r>
-        <w:t xml:space="preserve"> system </w:t>
+        <w:t xml:space="preserve"> They noted that the ant’s stigmergic system </w:t>
       </w:r>
       <w:r>
         <w:t xml:space="preserve">exploited the positive feedback loop </w:t>
@@ -754,69 +728,117 @@
     </w:p>
     <w:p>
       <w:r>
-        <w:t>Dorigo &amp; Blum</w:t>
-      </w:r>
-      <w:r>
+        <w:rPr>
+          <w:highlight w:val="cyan"/>
+        </w:rPr>
+        <w:t xml:space="preserve">Dorigo &amp; Blum </w:t>
+      </w:r>
+      <w:r>
+        <w:rPr>
+          <w:highlight w:val="cyan"/>
+        </w:rPr>
+        <w:fldChar w:fldCharType="begin"/>
+      </w:r>
+      <w:r>
+        <w:rPr>
+          <w:highlight w:val="cyan"/>
+        </w:rPr>
+        <w:instrText xml:space="preserve"> ADDIN ZOTERO_ITEM CSL_CITATION {"citationID":"qBlLYpG1","properties":{"formattedCitation":"(Dorigo &amp; Blum, 2005)","plainCitation":"(Dorigo &amp; Blum, 2005)","dontUpdate":true,"noteIndex":0},"citationItems":[{"id":484,"uris":["http://zotero.org/users/7139034/items/5QRNR3RB"],"itemData":{"id":484,"type":"article-journal","abstract":"Research on a new metaheuristic for optimization is often initially focused on proof-of-concept applications. It is only after experimental work has shown the practical interest of the method that researchers try to deepen their understanding of the method's functioning not only through more and more sophisticated experiments but also by means of an effort to build a theory. Tackling questions such as “how and why the method works’’ is important, because finding an answer may help in improving its applicability. Ant colony optimization, which was introduced in the early 1990s as a novel technique for solving hard combinatorial optimization problems, finds itself currently at this point of its life cycle. With this article we provide a survey on theoretical results on ant colony optimization. First, we review some convergence results. Then we discuss relations between ant colony optimization algorithms and other approximate methods for optimization. Finally, we focus on some research efforts directed at gaining a deeper understanding of the behavior of ant colony optimization algorithms. Throughout the paper we identify some open questions with a certain interest of being solved in the near future.","container-title":"Theoretical Computer Science","DOI":"10.1016/j.tcs.2005.05.020","ISSN":"0304-3975","issue":"2-3","journalAbbreviation":"Theoretical Computer Science","language":"en","page":"243-278","source":"ScienceDirect","title":"Ant colony optimization theory: A survey","title-short":"Ant colony optimization theory","volume":"344","author":[{"family":"Dorigo","given":"Marco"},{"family":"Blum","given":"Christian"}],"issued":{"date-parts":[["2005",11,17]]}}}],"schema":"https://github.com/citation-style-language/schema/raw/master/csl-citation.json"} </w:instrText>
+      </w:r>
+      <w:r>
+        <w:rPr>
+          <w:highlight w:val="cyan"/>
+        </w:rPr>
+        <w:fldChar w:fldCharType="separate"/>
+      </w:r>
+      <w:r>
+        <w:rPr>
+          <w:highlight w:val="cyan"/>
+        </w:rPr>
+        <w:t>(2005)</w:t>
+      </w:r>
+      <w:r>
+        <w:rPr>
+          <w:highlight w:val="cyan"/>
+        </w:rPr>
+        <w:fldChar w:fldCharType="end"/>
+      </w:r>
+      <w:r>
+        <w:rPr>
+          <w:highlight w:val="cyan"/>
+        </w:rPr>
+        <w:t xml:space="preserve"> defined the framework of the basic ACO as an iterative method through which </w:t>
+      </w:r>
+      <w:r>
+        <w:rPr>
+          <w:highlight w:val="cyan"/>
+        </w:rPr>
+        <w:t xml:space="preserve">the ants </w:t>
+      </w:r>
+      <w:r>
+        <w:rPr>
+          <w:highlight w:val="cyan"/>
+        </w:rPr>
+        <w:t xml:space="preserve">“probabilistically construct solutions to the combinatorial optimization problem under consideration, exploiting a given pheromone model”. The </w:t>
+      </w:r>
+      <w:r>
+        <w:rPr>
+          <w:highlight w:val="cyan"/>
+        </w:rPr>
+        <w:t>population of ants are set to traverse a graph, each ant building a solution by walking along the vertices in an iterative process to find the optimal route through the graph.</w:t>
+      </w:r>
+      <w:r>
+        <w:rPr>
+          <w:highlight w:val="cyan"/>
+        </w:rPr>
+        <w:t xml:space="preserve"> In the algorithm, ants </w:t>
+      </w:r>
+      <w:r>
+        <w:rPr>
+          <w:highlight w:val="cyan"/>
+        </w:rPr>
+        <w:t>select</w:t>
+      </w:r>
+      <w:r>
+        <w:rPr>
+          <w:highlight w:val="cyan"/>
+        </w:rPr>
         <w:t xml:space="preserve"> </w:t>
       </w:r>
       <w:r>
-        <w:fldChar w:fldCharType="begin"/>
-      </w:r>
-      <w:r>
-        <w:instrText xml:space="preserve"> ADDIN ZOTERO_ITEM CSL_CITATION {"citationID":"qBlLYpG1","properties":{"formattedCitation":"(Dorigo &amp; Blum, 2005)","plainCitation":"(Dorigo &amp; Blum, 2005)","dontUpdate":true,"noteIndex":0},"citationItems":[{"id":484,"uris":["http://zotero.org/users/7139034/items/5QRNR3RB"],"itemData":{"id":484,"type":"article-journal","abstract":"Research on a new metaheuristic for optimization is often initially focused on proof-of-concept applications. It is only after experimental work has shown the practical interest of the method that researchers try to deepen their understanding of the method's functioning not only through more and more sophisticated experiments but also by means of an effort to build a theory. Tackling questions such as “how and why the method works’’ is important, because finding an answer may help in improving its applicability. Ant colony optimization, which was introduced in the early 1990s as a novel technique for solving hard combinatorial optimization problems, finds itself currently at this point of its life cycle. With this article we provide a survey on theoretical results on ant colony optimization. First, we review some convergence results. Then we discuss relations between ant colony optimization algorithms and other approximate methods for optimization. Finally, we focus on some research efforts directed at gaining a deeper understanding of the behavior of ant colony optimization algorithms. Throughout the paper we identify some open questions with a certain interest of being solved in the near future.","container-title":"Theoretical Computer Science","DOI":"10.1016/j.tcs.2005.05.020","ISSN":"0304-3975","issue":"2-3","journalAbbreviation":"Theoretical Computer Science","language":"en","page":"243-278","source":"ScienceDirect","title":"Ant colony optimization theory: A survey","title-short":"Ant colony optimization theory","volume":"344","author":[{"family":"Dorigo","given":"Marco"},{"family":"Blum","given":"Christian"}],"issued":{"date-parts":[["2005",11,17]]}}}],"schema":"https://github.com/citation-style-language/schema/raw/master/csl-citation.json"} </w:instrText>
-      </w:r>
-      <w:r>
-        <w:fldChar w:fldCharType="separate"/>
-      </w:r>
-      <w:r>
-        <w:t>(2005)</w:t>
-      </w:r>
-      <w:r>
-        <w:fldChar w:fldCharType="end"/>
-      </w:r>
-      <w:r>
-        <w:t xml:space="preserve"> defined the framework of the basic ACO as an iterative method through which </w:t>
-      </w:r>
-      <w:r>
-        <w:t xml:space="preserve">the ants </w:t>
-      </w:r>
-      <w:r>
-        <w:t>“probabilistically construct solutions to the combinatorial optimization problem under consideration, exploiting a given pheromone model”</w:t>
-      </w:r>
-      <w:r>
-        <w:t xml:space="preserve">. </w:t>
-      </w:r>
-      <w:r>
-        <w:t xml:space="preserve">The </w:t>
-      </w:r>
-      <w:r>
-        <w:t>population of ants are set to traverse a graph, each ant building a solution by walking along the vertices in an iterative process to find the optimal route through the graph.</w:t>
-      </w:r>
-      <w:r>
-        <w:t xml:space="preserve"> In the algorithm, ants </w:t>
-      </w:r>
-      <w:r>
-        <w:t>select</w:t>
-      </w:r>
-      <w:r>
-        <w:t xml:space="preserve"> </w:t>
-      </w:r>
-      <w:r>
+        <w:rPr>
+          <w:highlight w:val="cyan"/>
+        </w:rPr>
         <w:t xml:space="preserve">the next vertex </w:t>
       </w:r>
       <w:r>
+        <w:rPr>
+          <w:highlight w:val="cyan"/>
+        </w:rPr>
         <w:t>to visit using a stochastic mechanism that, like its natural counterpart, is biased towards the pheromones that have been left on that vertex.</w:t>
       </w:r>
       <w:r>
+        <w:rPr>
+          <w:highlight w:val="cyan"/>
+        </w:rPr>
         <w:t xml:space="preserve"> Finally, at the end of each iteration, </w:t>
       </w:r>
       <w:r>
+        <w:rPr>
+          <w:highlight w:val="cyan"/>
+        </w:rPr>
         <w:t>some of the solutions generated are used for performing a pheromone update</w:t>
       </w:r>
       <w:r>
+        <w:rPr>
+          <w:highlight w:val="cyan"/>
+        </w:rPr>
         <w:t xml:space="preserve"> on the routes traversed</w:t>
       </w:r>
       <w:r>
+        <w:rPr>
+          <w:highlight w:val="cyan"/>
+        </w:rPr>
         <w:t>.</w:t>
       </w:r>
     </w:p>

</xml_diff>